<commit_message>
updated next meeting date
</commit_message>
<xml_diff>
--- a/minutes/17-Sep-2021.docx
+++ b/minutes/17-Sep-2021.docx
@@ -425,7 +425,6 @@
           <w:szCs w:val="24"/>
         </w:rPr>
       </w:pPr>
-      <w:proofErr w:type="spellStart"/>
       <w:r>
         <w:rPr>
           <w:rFonts w:ascii="Times New Roman" w:hAnsi="Times New Roman"/>
@@ -433,17 +432,7 @@
           <w:sz w:val="24"/>
           <w:szCs w:val="24"/>
         </w:rPr>
-        <w:t>Minuted</w:t>
-      </w:r>
-      <w:proofErr w:type="spellEnd"/>
-      <w:r>
-        <w:rPr>
-          <w:rFonts w:ascii="Times New Roman" w:hAnsi="Times New Roman"/>
-          <w:b/>
-          <w:sz w:val="24"/>
-          <w:szCs w:val="24"/>
-        </w:rPr>
-        <w:t xml:space="preserve"> by</w:t>
+        <w:t>Minuted by</w:t>
       </w:r>
       <w:r>
         <w:rPr>
@@ -462,23 +451,13 @@
         </w:rPr>
         <w:t xml:space="preserve"> </w:t>
       </w:r>
-      <w:proofErr w:type="spellStart"/>
-      <w:r>
-        <w:rPr>
-          <w:rFonts w:ascii="Times New Roman" w:hAnsi="Times New Roman"/>
-          <w:sz w:val="24"/>
-          <w:szCs w:val="24"/>
-        </w:rPr>
-        <w:t>Bhareth</w:t>
-      </w:r>
-      <w:proofErr w:type="spellEnd"/>
-      <w:r>
-        <w:rPr>
-          <w:rFonts w:ascii="Times New Roman" w:hAnsi="Times New Roman"/>
-          <w:sz w:val="24"/>
-          <w:szCs w:val="24"/>
-        </w:rPr>
-        <w:t xml:space="preserve"> Rex Loganathan</w:t>
+      <w:r>
+        <w:rPr>
+          <w:rFonts w:ascii="Times New Roman" w:hAnsi="Times New Roman"/>
+          <w:sz w:val="24"/>
+          <w:szCs w:val="24"/>
+        </w:rPr>
+        <w:t>Bhareth Rex Loganathan</w:t>
       </w:r>
     </w:p>
     <w:p>
@@ -1126,23 +1105,7 @@
                 <w:sz w:val="24"/>
                 <w:szCs w:val="24"/>
               </w:rPr>
-              <w:t>1</w:t>
-            </w:r>
-            <w:r>
-              <w:rPr>
-                <w:rFonts w:ascii="Times New Roman" w:hAnsi="Times New Roman"/>
-                <w:sz w:val="24"/>
-                <w:szCs w:val="24"/>
-              </w:rPr>
-              <w:t>5</w:t>
-            </w:r>
-            <w:r>
-              <w:rPr>
-                <w:rFonts w:ascii="Times New Roman" w:hAnsi="Times New Roman"/>
-                <w:sz w:val="24"/>
-                <w:szCs w:val="24"/>
-              </w:rPr>
-              <w:t>th</w:t>
+              <w:t>22nd</w:t>
             </w:r>
             <w:r>
               <w:rPr>

</xml_diff>